<commit_message>
added more objects to rm
</commit_message>
<xml_diff>
--- a/Module2_rmd1.docx
+++ b/Module2_rmd1.docx
@@ -867,7 +867,7 @@
         <w:t xml:space="preserve">##      TRUE      TRUE      TRUE      TRUE      TRUE      TRUE      TRUE      TRUE</w:t>
       </w:r>
     </w:p>
-    <w:bookmarkStart w:id="29" w:name="this-is-a-level-1-header"/>
+    <w:bookmarkStart w:id="37" w:name="this-is-a-level-1-header"/>
     <w:p>
       <w:pPr>
         <w:pStyle w:val="Heading1"/>
@@ -2066,7 +2066,177 @@
       </m:oMathPara>
     </w:p>
     <w:bookmarkEnd w:id="28"/>
-    <w:bookmarkEnd w:id="29"/>
+    <w:bookmarkStart w:id="30" w:name="insert-images"/>
+    <w:p>
+      <w:pPr>
+        <w:pStyle w:val="Heading2"/>
+      </w:pPr>
+      <w:r>
+        <w:t xml:space="preserve">Insert Images</w:t>
+      </w:r>
+    </w:p>
+    <w:p>
+      <w:pPr>
+        <w:pStyle w:val="FirstParagraph"/>
+      </w:pPr>
+      <w:r>
+        <w:t xml:space="preserve">Here is an image inserted</w:t>
+      </w:r>
+    </w:p>
+    <w:p>
+      <w:pPr>
+        <w:pStyle w:val="CaptionedFigure"/>
+      </w:pPr>
+      <w:r>
+        <w:drawing>
+          <wp:inline>
+            <wp:extent cx="1776138" cy="1733051"/>
+            <wp:effectExtent b="0" l="0" r="0" t="0"/>
+            <wp:docPr descr="sunstar" title="" id="1" name="Picture"/>
+            <a:graphic>
+              <a:graphicData uri="http://schemas.openxmlformats.org/drawingml/2006/picture">
+                <pic:pic>
+                  <pic:nvPicPr>
+                    <pic:cNvPr descr="./Sunstar/sunstar.png" id="0" name="Picture"/>
+                    <pic:cNvPicPr>
+                      <a:picLocks noChangeArrowheads="1" noChangeAspect="1"/>
+                    </pic:cNvPicPr>
+                  </pic:nvPicPr>
+                  <pic:blipFill>
+                    <a:blip r:embed="rId29"/>
+                    <a:stretch>
+                      <a:fillRect/>
+                    </a:stretch>
+                  </pic:blipFill>
+                  <pic:spPr bwMode="auto">
+                    <a:xfrm>
+                      <a:off x="0" y="0"/>
+                      <a:ext cx="1776138" cy="1733051"/>
+                    </a:xfrm>
+                    <a:prstGeom prst="rect">
+                      <a:avLst/>
+                    </a:prstGeom>
+                    <a:noFill/>
+                    <a:ln w="9525">
+                      <a:noFill/>
+                      <a:headEnd/>
+                      <a:tailEnd/>
+                    </a:ln>
+                  </pic:spPr>
+                </pic:pic>
+              </a:graphicData>
+            </a:graphic>
+          </wp:inline>
+        </w:drawing>
+      </w:r>
+    </w:p>
+    <w:p>
+      <w:pPr>
+        <w:pStyle w:val="ImageCaption"/>
+      </w:pPr>
+      <w:r>
+        <w:t xml:space="preserve">sunstar</w:t>
+      </w:r>
+    </w:p>
+    <w:bookmarkEnd w:id="30"/>
+    <w:bookmarkStart w:id="32" w:name="insert-an-animated-gif-and-video"/>
+    <w:p>
+      <w:pPr>
+        <w:pStyle w:val="Heading2"/>
+      </w:pPr>
+      <w:r>
+        <w:t xml:space="preserve">Insert an Animated GIF and Video</w:t>
+      </w:r>
+    </w:p>
+    <w:p>
+      <w:pPr>
+        <w:pStyle w:val="BlockText"/>
+      </w:pPr>
+      <w:r>
+        <w:t xml:space="preserve">Videos and animated GIFs only work in HTML format using this approach.To embed videos and animated GIFs in other formats like word and pdf, check out the</w:t>
+      </w:r>
+      <w:r>
+        <w:t xml:space="preserve"> </w:t>
+      </w:r>
+      <w:hyperlink r:id="rId31">
+        <w:r>
+          <w:rPr>
+            <w:rStyle w:val="Hyperlink"/>
+            <w:bCs/>
+            <w:b/>
+          </w:rPr>
+          <w:t xml:space="preserve">vebmedr R package</w:t>
+        </w:r>
+      </w:hyperlink>
+      <w:r>
+        <w:rPr>
+          <w:bCs/>
+          <w:b/>
+        </w:rPr>
+        <w:t xml:space="preserve">.</w:t>
+      </w:r>
+    </w:p>
+    <w:bookmarkEnd w:id="32"/>
+    <w:bookmarkStart w:id="36" w:name="insert-text-with-some-footnotes"/>
+    <w:p>
+      <w:pPr>
+        <w:pStyle w:val="Heading2"/>
+      </w:pPr>
+      <w:r>
+        <w:t xml:space="preserve">Insert text with some footnotes</w:t>
+      </w:r>
+    </w:p>
+    <w:p>
+      <w:pPr>
+        <w:pStyle w:val="FirstParagraph"/>
+      </w:pPr>
+      <w:r>
+        <w:t xml:space="preserve">Here is a footnote reference</w:t>
+      </w:r>
+      <w:r>
+        <w:t xml:space="preserve"> </w:t>
+      </w:r>
+      <w:r>
+        <w:rPr>
+          <w:rStyle w:val="FootnoteReference"/>
+        </w:rPr>
+        <w:footnoteReference w:id="33"/>
+      </w:r>
+      <w:r>
+        <w:t xml:space="preserve"> </w:t>
+      </w:r>
+      <w:r>
+        <w:t xml:space="preserve">and another</w:t>
+      </w:r>
+      <w:r>
+        <w:t xml:space="preserve"> </w:t>
+      </w:r>
+      <w:r>
+        <w:rPr>
+          <w:rStyle w:val="FootnoteReference"/>
+        </w:rPr>
+        <w:footnoteReference w:id="34"/>
+      </w:r>
+    </w:p>
+    <w:p>
+      <w:pPr>
+        <w:pStyle w:val="BodyText"/>
+      </w:pPr>
+      <w:r>
+        <w:t xml:space="preserve">Here is an inline footnote</w:t>
+      </w:r>
+      <w:r>
+        <w:t xml:space="preserve"> </w:t>
+      </w:r>
+      <w:r>
+        <w:rPr>
+          <w:rStyle w:val="FootnoteReference"/>
+        </w:rPr>
+        <w:footnoteReference w:id="35"/>
+      </w:r>
+    </w:p>
+    <w:bookmarkEnd w:id="36"/>
+    <w:bookmarkEnd w:id="37"/>
     <w:sectPr/>
   </w:body>
 </w:document>
@@ -2089,6 +2259,63 @@
     <w:p>
       <w:r>
         <w:separator/>
+      </w:r>
+    </w:p>
+  </w:footnote>
+  <w:footnote w:id="33">
+    <w:p>
+      <w:pPr>
+        <w:pStyle w:val="FootnoteText"/>
+      </w:pPr>
+      <w:r>
+        <w:rPr>
+          <w:rStyle w:val="FootnoteReference"/>
+        </w:rPr>
+        <w:footnoteRef/>
+      </w:r>
+      <w:r>
+        <w:t xml:space="preserve"> </w:t>
+      </w:r>
+      <w:r>
+        <w:t xml:space="preserve">Here is the footnote.</w:t>
+      </w:r>
+    </w:p>
+  </w:footnote>
+  <w:footnote w:id="34">
+    <w:p>
+      <w:pPr>
+        <w:pStyle w:val="FootnoteText"/>
+      </w:pPr>
+      <w:r>
+        <w:rPr>
+          <w:rStyle w:val="FootnoteReference"/>
+        </w:rPr>
+        <w:footnoteRef/>
+      </w:r>
+      <w:r>
+        <w:t xml:space="preserve"> </w:t>
+      </w:r>
+      <w:r>
+        <w:t xml:space="preserve">Here’s a footnore with multiple blocks.</w:t>
+      </w:r>
+    </w:p>
+  </w:footnote>
+  <w:footnote w:id="35">
+    <w:p>
+      <w:pPr>
+        <w:pStyle w:val="FootnoteText"/>
+      </w:pPr>
+      <w:r>
+        <w:rPr>
+          <w:rStyle w:val="FootnoteReference"/>
+        </w:rPr>
+        <w:footnoteRef/>
+      </w:r>
+      <w:r>
+        <w:t xml:space="preserve"> </w:t>
+      </w:r>
+      <w:r>
+        <w:t xml:space="preserve">Inline notes are easier to write, since you don’t have to pick an identifier and move down to type the note.</w:t>
       </w:r>
     </w:p>
   </w:footnote>

</xml_diff>